<commit_message>
Quellen und Benötigte Soundeffekte aktualisiert.
</commit_message>
<xml_diff>
--- a/07-Planungen und Quellen/Quellenangaben.docx
+++ b/07-Planungen und Quellen/Quellenangaben.docx
@@ -171,6 +171,7 @@
     <w:p>
       <w:pPr>
         <w:rPr>
+          <w:rStyle w:val="Hyperlink"/>
           <w:lang w:val="en-US"/>
         </w:rPr>
       </w:pPr>
@@ -187,14 +188,32 @@
     <w:p>
       <w:pPr>
         <w:rPr>
-          <w:lang w:val="en-US"/>
-        </w:rPr>
-      </w:pPr>
-      <w:r>
-        <w:rPr>
-          <w:lang w:val="en-US"/>
-        </w:rPr>
-        <w:t>Other Sound Effects:</w:t>
+          <w:rStyle w:val="Hyperlink"/>
+          <w:lang w:val="en-US"/>
+        </w:rPr>
+      </w:pPr>
+      <w:r>
+        <w:rPr>
+          <w:rStyle w:val="Hyperlink"/>
+          <w:lang w:val="en-US"/>
+        </w:rPr>
+        <w:t xml:space="preserve">Crash Sound </w:t>
+      </w:r>
+      <w:proofErr w:type="spellStart"/>
+      <w:r>
+        <w:rPr>
+          <w:rStyle w:val="Hyperlink"/>
+          <w:lang w:val="en-US"/>
+        </w:rPr>
+        <w:t>Effekt</w:t>
+      </w:r>
+      <w:proofErr w:type="spellEnd"/>
+      <w:r>
+        <w:rPr>
+          <w:rStyle w:val="Hyperlink"/>
+          <w:lang w:val="en-US"/>
+        </w:rPr>
+        <w:t>:</w:t>
       </w:r>
     </w:p>
     <w:p>
@@ -203,15 +222,19 @@
           <w:lang w:val="en-US"/>
         </w:rPr>
       </w:pPr>
-      <w:hyperlink r:id="rId7" w:history="1">
-        <w:r>
-          <w:rPr>
-            <w:rStyle w:val="Hyperlink"/>
-            <w:lang w:val="en-US"/>
-          </w:rPr>
-          <w:t>www.youtube.com/blinkfarm</w:t>
-        </w:r>
-      </w:hyperlink>
+      <w:r>
+        <w:rPr>
+          <w:lang w:val="en-US"/>
+        </w:rPr>
+        <w:t>https://www.youtube.com/</w:t>
+      </w:r>
+      <w:bookmarkStart w:id="0" w:name="_GoBack"/>
+      <w:r>
+        <w:rPr>
+          <w:lang w:val="en-US"/>
+        </w:rPr>
+        <w:t>watch?v=WNTvrJbA4Wc</w:t>
+      </w:r>
     </w:p>
     <w:p>
       <w:pPr>
@@ -219,8 +242,53 @@
           <w:lang w:val="en-US"/>
         </w:rPr>
       </w:pPr>
-      <w:bookmarkStart w:id="0" w:name="_GoBack"/>
-      <w:bookmarkEnd w:id="0"/>
+      <w:r>
+        <w:rPr>
+          <w:lang w:val="en-US"/>
+        </w:rPr>
+        <w:t>Other Sound Effects:</w:t>
+      </w:r>
+    </w:p>
+    <w:bookmarkEnd w:id="0"/>
+    <w:p>
+      <w:pPr>
+        <w:rPr>
+          <w:lang w:val="en-US"/>
+        </w:rPr>
+      </w:pPr>
+      <w:r>
+        <w:fldChar w:fldCharType="begin"/>
+      </w:r>
+      <w:r>
+        <w:rPr>
+          <w:lang w:val="en-US"/>
+        </w:rPr>
+        <w:instrText xml:space="preserve"> HYPERLINK "http://www.youtube.com/blinkfarm" </w:instrText>
+      </w:r>
+      <w:r>
+        <w:fldChar w:fldCharType="separate"/>
+      </w:r>
+      <w:r>
+        <w:rPr>
+          <w:rStyle w:val="Hyperlink"/>
+          <w:lang w:val="en-US"/>
+        </w:rPr>
+        <w:t>www.youtube.com/blinkfarm</w:t>
+      </w:r>
+      <w:r>
+        <w:rPr>
+          <w:rStyle w:val="Hyperlink"/>
+          <w:lang w:val="en-US"/>
+        </w:rPr>
+        <w:fldChar w:fldCharType="end"/>
+      </w:r>
+    </w:p>
+    <w:p>
+      <w:pPr>
+        <w:rPr>
+          <w:lang w:val="en-US"/>
+        </w:rPr>
+      </w:pPr>
     </w:p>
     <w:sectPr>
       <w:pgSz w:w="11906" w:h="16838"/>

</xml_diff>